<commit_message>
submitted revisions, still awaiting USGS approval
</commit_message>
<xml_diff>
--- a/Final Submission/Comment Responses.docx
+++ b/Final Submission/Comment Responses.docx
@@ -3,6 +3,26 @@
 <w:document xmlns:wpc="http://schemas.microsoft.com/office/word/2010/wordprocessingCanvas" xmlns:cx="http://schemas.microsoft.com/office/drawing/2014/chartex" xmlns:cx1="http://schemas.microsoft.com/office/drawing/2015/9/8/chartex" xmlns:cx2="http://schemas.microsoft.com/office/drawing/2015/10/21/chartex" xmlns:cx3="http://schemas.microsoft.com/office/drawing/2016/5/9/chartex" xmlns:cx4="http://schemas.microsoft.com/office/drawing/2016/5/10/chartex" xmlns:cx5="http://schemas.microsoft.com/office/drawing/2016/5/11/chartex" xmlns:cx6="http://schemas.microsoft.com/office/drawing/2016/5/12/chartex" xmlns:cx7="http://schemas.microsoft.com/office/drawing/2016/5/13/chartex" xmlns:cx8="http://schemas.microsoft.com/office/drawing/2016/5/14/chartex" xmlns:mc="http://schemas.openxmlformats.org/markup-compatibility/2006" xmlns:aink="http://schemas.microsoft.com/office/drawing/2016/ink" xmlns:am3d="http://schemas.microsoft.com/office/drawing/2017/model3d" xmlns:o="urn:schemas-microsoft-com:office:office" xmlns:oel="http://schemas.microsoft.com/office/2019/extlst" xmlns:r="http://schemas.openxmlformats.org/officeDocument/2006/relationships" xmlns:m="http://schemas.openxmlformats.org/officeDocument/2006/math" xmlns:v="urn:schemas-microsoft-com:vml" xmlns:wp14="http://schemas.microsoft.com/office/word/2010/wordprocessingDrawing" xmlns:wp="http://schemas.openxmlformats.org/drawingml/2006/wordprocessingDrawing" xmlns:w10="urn:schemas-microsoft-com:office:word" xmlns:w="http://schemas.openxmlformats.org/wordprocessingml/2006/main" xmlns:w14="http://schemas.microsoft.com/office/word/2010/wordml" xmlns:w15="http://schemas.microsoft.com/office/word/2012/wordml" xmlns:w16cex="http://schemas.microsoft.com/office/word/2018/wordml/cex" xmlns:w16cid="http://schemas.microsoft.com/office/word/2016/wordml/cid" xmlns:w16="http://schemas.microsoft.com/office/word/2018/wordml" xmlns:w16sdtdh="http://schemas.microsoft.com/office/word/2020/wordml/sdtdatahash" xmlns:w16se="http://schemas.microsoft.com/office/word/2015/wordml/symex" xmlns:wpg="http://schemas.microsoft.com/office/word/2010/wordprocessingGroup" xmlns:wpi="http://schemas.microsoft.com/office/word/2010/wordprocessingInk" xmlns:wne="http://schemas.microsoft.com/office/word/2006/wordml" xmlns:wps="http://schemas.microsoft.com/office/word/2010/wordprocessingShape" mc:Ignorable="w14 w15 w16se w16cid w16 w16cex w16sdtdh wp14">
   <w:body>
     <w:p>
+      <w:r>
+        <w:t xml:space="preserve">We want to thank the reviewers for </w:t>
+      </w:r>
+      <w:r>
+        <w:t>the thoughtful and constructive</w:t>
+      </w:r>
+      <w:r>
+        <w:t xml:space="preserve"> comments. They were insightful and made the manuscript stronger. We also want to thank the editor for </w:t>
+      </w:r>
+      <w:r>
+        <w:t xml:space="preserve">facilitating the </w:t>
+      </w:r>
+      <w:r>
+        <w:t>review process.</w:t>
+      </w:r>
+      <w:r>
+        <w:t xml:space="preserve"> One thing we would like to note is that we are still awaiting formal approval from the USGS. We hope we can accommodate any of the minimal changes in the proof stage, should this be accepted.</w:t>
+      </w:r>
+    </w:p>
+    <w:p>
       <w:pPr>
         <w:rPr>
           <w:b/>
@@ -11,13 +31,23 @@
           <w:szCs w:val="32"/>
         </w:rPr>
       </w:pPr>
-      <w:r>
+    </w:p>
+    <w:p>
+      <w:pPr>
         <w:rPr>
           <w:b/>
           <w:bCs/>
           <w:sz w:val="32"/>
           <w:szCs w:val="32"/>
         </w:rPr>
+      </w:pPr>
+      <w:r>
+        <w:rPr>
+          <w:b/>
+          <w:bCs/>
+          <w:sz w:val="32"/>
+          <w:szCs w:val="32"/>
+        </w:rPr>
         <w:t>Reviewer 1</w:t>
       </w:r>
     </w:p>
@@ -235,27 +265,25 @@
         <w:rPr>
           <w:color w:val="202124"/>
         </w:rPr>
-        <w:t xml:space="preserve"> 2 tactics as between 4 - i.e., the number of possible behavioral tactics matters less than the propensity to change between any tactic. Additionally, the diversity metric is not just a measure of the number of tactics, but the distribution within the herd as well, adding increased nuance to the relationship. With all the above factors considered, we believe there is still significant variation in the data that warrants the modeling we performed.</w:t>
-      </w:r>
-    </w:p>
-    <w:p>
-      <w:pPr>
+        <w:t xml:space="preserve"> 2 tactics as between 4 - i.e., the number of possible behavioral tactics matters less than the propensity to change between any tactic. Additionally, the diversity metric is not just a measure of the number of tactics, but the distribution within the herd as well, adding </w:t>
+      </w:r>
+      <w:r>
         <w:rPr>
           <w:color w:val="202124"/>
         </w:rPr>
-      </w:pPr>
-    </w:p>
-    <w:p>
-      <w:pPr>
-        <w:rPr>
-          <w:b/>
-          <w:bCs/>
-          <w:i/>
-          <w:iCs/>
+        <w:lastRenderedPageBreak/>
+        <w:t>increased nuance to the relationship. With all the above factors considered, we believe there is still significant variation in the data that warrants the modeling we performed.</w:t>
+      </w:r>
+    </w:p>
+    <w:p>
+      <w:pPr>
+        <w:rPr>
           <w:color w:val="202124"/>
         </w:rPr>
       </w:pPr>
-      <w:r>
+    </w:p>
+    <w:p>
+      <w:pPr>
         <w:rPr>
           <w:b/>
           <w:bCs/>
@@ -263,6 +291,15 @@
           <w:iCs/>
           <w:color w:val="202124"/>
         </w:rPr>
+      </w:pPr>
+      <w:r>
+        <w:rPr>
+          <w:b/>
+          <w:bCs/>
+          <w:i/>
+          <w:iCs/>
+          <w:color w:val="202124"/>
+        </w:rPr>
         <w:t>Comment:</w:t>
       </w:r>
     </w:p>
@@ -276,7 +313,6 @@
         <w:rPr>
           <w:color w:val="222222"/>
         </w:rPr>
-        <w:lastRenderedPageBreak/>
         <w:t>Variables: I would be interested to see if time-lagged environmental variables have any effect on switching behavior. Are elk learning from their experience in a prior year, or responding to current conditions?</w:t>
       </w:r>
     </w:p>
@@ -320,19 +356,7 @@
         <w:rPr>
           <w:color w:val="000000"/>
         </w:rPr>
-        <w:t xml:space="preserve">The variables are </w:t>
-      </w:r>
-      <w:r>
-        <w:rPr>
-          <w:color w:val="000000"/>
-        </w:rPr>
-        <w:t>e</w:t>
-      </w:r>
-      <w:r>
-        <w:rPr>
-          <w:color w:val="000000"/>
-        </w:rPr>
-        <w:t>ssentially already time lagged since all variables are from the year before the switch occurs. It would certainly be interesting to see if years further back have impact on switching indicating a potential impact of memory, however that is out of scope of this analysis.</w:t>
+        <w:t>The variables are essentially already time lagged since all variables are from the year before the switch occurs. It would certainly be interesting to see if years further back have impact on switching indicating a potential impact of memory, however that is out of scope of this analysis.</w:t>
       </w:r>
     </w:p>
     <w:p>
@@ -587,53 +611,6 @@
     <w:p>
       <w:pPr>
         <w:ind w:left="720"/>
-        <w:rPr>
-          <w:color w:val="000000"/>
-        </w:rPr>
-      </w:pPr>
-      <w:r>
-        <w:rPr>
-          <w:color w:val="000000"/>
-        </w:rPr>
-        <w:t>The prediction column in Table 1 only uses the away from framing, saving for the social theme, in which we predict increased switching rates in all directions</w:t>
-      </w:r>
-    </w:p>
-    <w:p>
-      <w:pPr>
-        <w:rPr>
-          <w:color w:val="000000"/>
-        </w:rPr>
-      </w:pPr>
-    </w:p>
-    <w:p>
-      <w:pPr>
-        <w:rPr>
-          <w:b/>
-          <w:bCs/>
-          <w:color w:val="000000"/>
-        </w:rPr>
-      </w:pPr>
-      <w:r>
-        <w:rPr>
-          <w:b/>
-          <w:bCs/>
-          <w:i/>
-          <w:iCs/>
-          <w:color w:val="000000"/>
-        </w:rPr>
-        <w:t>Comment</w:t>
-      </w:r>
-      <w:r>
-        <w:rPr>
-          <w:b/>
-          <w:bCs/>
-          <w:color w:val="000000"/>
-        </w:rPr>
-        <w:t>:</w:t>
-      </w:r>
-    </w:p>
-    <w:p>
-      <w:pPr>
         <w:rPr>
           <w:color w:val="000000"/>
         </w:rPr>
@@ -649,6 +626,53 @@
     <w:p>
       <w:pPr>
         <w:rPr>
+          <w:color w:val="000000"/>
+        </w:rPr>
+      </w:pPr>
+    </w:p>
+    <w:p>
+      <w:pPr>
+        <w:rPr>
+          <w:b/>
+          <w:bCs/>
+          <w:color w:val="000000"/>
+        </w:rPr>
+      </w:pPr>
+      <w:r>
+        <w:rPr>
+          <w:b/>
+          <w:bCs/>
+          <w:i/>
+          <w:iCs/>
+          <w:color w:val="000000"/>
+        </w:rPr>
+        <w:t>Comment</w:t>
+      </w:r>
+      <w:r>
+        <w:rPr>
+          <w:b/>
+          <w:bCs/>
+          <w:color w:val="000000"/>
+        </w:rPr>
+        <w:t>:</w:t>
+      </w:r>
+    </w:p>
+    <w:p>
+      <w:pPr>
+        <w:rPr>
+          <w:color w:val="000000"/>
+        </w:rPr>
+      </w:pPr>
+      <w:r>
+        <w:rPr>
+          <w:color w:val="000000"/>
+        </w:rPr>
+        <w:t>The prediction column in Table 1 only uses the away from framing, saving for the social theme, in which we predict increased switching rates in all directions</w:t>
+      </w:r>
+    </w:p>
+    <w:p>
+      <w:pPr>
+        <w:rPr>
           <w:b/>
           <w:bCs/>
           <w:color w:val="000000"/>
@@ -963,14 +987,14 @@
         <w:rPr>
           <w:color w:val="222222"/>
         </w:rPr>
-        <w:t xml:space="preserve">Defining switching requires individual seasonal movements to be categorized into discreet ‘tactics’ based on the geographic and elevational differences between seasonal ranges in consecutive years. Cluster analysis is used to define the tactics within the two-dimensional continuum that describes the seasonal movement behavior. As is readily apparent by viewing the data in the inset of figure 1 or the centered and scaled data in Appendix A, a relatively small change in distance and/or elevation between summer and winter ranges of an animal near the boundaries defining the various migratory tactics could result in an animal’s seasonal movements in consecutive years to cross a boundary and thus be defined as a ‘switch’. This leads me to wonder what proportion of the switches defined in the analysis might be due to relatively minor differences in movement behaviors in consecutive years that are perhaps biologically not that significant versus more substantial changes in movement behaviors.  It seems like it would be </w:t>
+        <w:t xml:space="preserve">Defining switching requires individual seasonal movements to be categorized into discreet ‘tactics’ based on the geographic and elevational differences between seasonal ranges in consecutive years. Cluster analysis is used to define the tactics within the two-dimensional continuum that describes the seasonal movement behavior. As is readily apparent by viewing the data in the inset of figure 1 or the centered and scaled data in Appendix A, a relatively small change in distance and/or elevation between summer and winter ranges of an animal near the boundaries defining the various migratory tactics could result in an animal’s seasonal movements </w:t>
       </w:r>
       <w:r>
         <w:rPr>
           <w:color w:val="222222"/>
         </w:rPr>
         <w:lastRenderedPageBreak/>
-        <w:t>insightful to explore this a bit to give the authors and readers more insight regarding the switching. One way to visually accomplish this would be to produce a graph similar to Appendix A of just the pairs of data points for consecutive years of individuals that were identified as switching migratory tactics and connecting those two points. </w:t>
+        <w:t>in consecutive years to cross a boundary and thus be defined as a ‘switch’. This leads me to wonder what proportion of the switches defined in the analysis might be due to relatively minor differences in movement behaviors in consecutive years that are perhaps biologically not that significant versus more substantial changes in movement behaviors.  It seems like it would be insightful to explore this a bit to give the authors and readers more insight regarding the switching. One way to visually accomplish this would be to produce a graph similar to Appendix A of just the pairs of data points for consecutive years of individuals that were identified as switching migratory tactics and connecting those two points. </w:t>
       </w:r>
     </w:p>
     <w:p>
@@ -1132,7 +1156,14 @@
         <w:rPr>
           <w:color w:val="222222"/>
         </w:rPr>
-        <w:t xml:space="preserve"> most of the documented switching does not provide insight on whether a switch in seasonal movement tactics represents a permanent change in movement behaviors of the individual animals.  The modest amount of longer-term movement data for individual animals presented seems to indicate that seasonal movement tactics at the individual animal level can be plastic with animals switching back and forth between tactics.  Given all these dynamics I don’t think that this study can provide much insight on the contribution of switching behavior to potential long-term trends in migration behavior of elk herds in the GYA or at broader spatial scales. It does seem to me that the modest information available from this study that demonstrates individuals switch back and forth among tracts, as opposed to a permanent change in migratory tactic after a switch, suggests that the documented shifts in the proportion of individuals in a herd that are resident versus migratory is most likely primarily driven by differences in the fitness of the strategies and not individual animals changing movement tactics.  More data would be needed to make such an assertion convincing but this study certainly sheds new insights on the issue.  I realize my rambling thoughts in this paragraph does not provide any explicit suggestions for improving the manuscript but perhaps it can provide a bit of food-for-thought when you revisit the discussion.</w:t>
+        <w:t xml:space="preserve"> most of the documented switching does not provide insight on whether a switch in seasonal movement tactics represents a permanent change in movement behaviors of the individual animals.  The modest amount of longer-term movement data for individual animals presented seems to indicate that seasonal movement tactics at the individual animal level can be plastic with animals switching back and forth between tactics.  Given all these dynamics I don’t think that this study can provide much insight on the contribution of switching behavior to potential long-term trends in migration behavior of elk herds in the GYA or at broader spatial scales. It does seem to me that the modest information available from this study that demonstrates individuals switch back and forth among tracts, as opposed to a permanent change in migratory tactic after a switch, suggests that the documented shifts in the proportion of individuals in a herd that are resident versus migratory is most likely primarily driven by differences in the fitness of the strategies and not individual animals changing movement tactics.  More data would be needed to make such an assertion convincing but this study certainly sheds new insights on the issue.  I realize my rambling thoughts in this paragraph </w:t>
+      </w:r>
+      <w:r>
+        <w:rPr>
+          <w:color w:val="222222"/>
+        </w:rPr>
+        <w:lastRenderedPageBreak/>
+        <w:t>does not provide any explicit suggestions for improving the manuscript but perhaps it can provide a bit of food-for-thought when you revisit the discussion.</w:t>
       </w:r>
     </w:p>
     <w:p>
@@ -1177,7 +1208,6 @@
         <w:rPr>
           <w:color w:val="000000"/>
         </w:rPr>
-        <w:lastRenderedPageBreak/>
         <w:t>We agree that our ability to speak about long-term trends of migratory behavior is limited. We mention this limitation in the second to last paragraph in the Discussion section, but have added to it in accordance with this comment in lines 543 - 548: "Additionally, due to the lack of long-term data for individuals, we were unable to evaluate the permanency of shifts in tactics and therefore cannot make predictions about long-term trends in migratory behavior. Regardless, our findings provide considerable support for the idea that diverse migratory portfolios, and the cultural knowledge transmission they enable, lead to increased migratory propensity that can make ungulates more resilient and adaptable to changing conditions over the short term." We have also made sure to specify that the trends we see are during our study period, and may or may not be reflected outside of it (</w:t>
       </w:r>
       <w:proofErr w:type="gramStart"/>

</xml_diff>